<commit_message>
2.2 Text and Link Colors
With your color scheme beginning to take form, you can now set your text colors to fit and adequately contrast with your background colors.
You’ll learn how to set the colors of your regular text and headings, as well as links in their various states of interaction.

Color property
Accessibility
</commit_message>
<xml_diff>
--- a/docs/learn_css_colors_and_backgrounds_notes.docx
+++ b/docs/learn_css_colors_and_backgrounds_notes.docx
@@ -75,101 +75,177 @@
       <w:proofErr w:type="gramStart"/>
       <w:r>
         <w:rPr>
+          <w:lang w:val="en-US"/>
+        </w:rPr>
+        <w:t>Property  for</w:t>
+      </w:r>
+      <w:proofErr w:type="gramEnd"/>
+      <w:r>
+        <w:rPr>
+          <w:lang w:val="en-US"/>
+        </w:rPr>
+        <w:t xml:space="preserve"> background color - </w:t>
+      </w:r>
+      <w:r>
+        <w:rPr>
           <w:b/>
           <w:lang w:val="en-US"/>
         </w:rPr>
         <w:t>background-color</w:t>
       </w:r>
+      <w:r>
+        <w:rPr>
+          <w:b/>
+          <w:lang w:val="en-US"/>
+        </w:rPr>
+        <w:t xml:space="preserve">: </w:t>
+      </w:r>
+      <w:r>
+        <w:rPr>
+          <w:b/>
+          <w:lang w:val="en-US"/>
+        </w:rPr>
+        <w:t xml:space="preserve"> </w:t>
+      </w:r>
+      <w:r>
+        <w:rPr>
+          <w:lang w:val="en-US"/>
+        </w:rPr>
+        <w:t xml:space="preserve">defines a color, </w:t>
+      </w:r>
+      <w:proofErr w:type="spellStart"/>
+      <w:r>
+        <w:rPr>
+          <w:lang w:val="en-US"/>
+        </w:rPr>
+        <w:t>rgb</w:t>
+      </w:r>
+      <w:proofErr w:type="spellEnd"/>
+    </w:p>
+    <w:p>
+      <w:pPr>
+        <w:spacing w:after="0"/>
+        <w:rPr>
+          <w:b/>
+          <w:lang w:val="en-US"/>
+        </w:rPr>
+      </w:pPr>
+    </w:p>
+    <w:p>
+      <w:pPr>
+        <w:spacing w:after="0"/>
+        <w:rPr>
+          <w:lang w:val="en-US"/>
+        </w:rPr>
+      </w:pPr>
+      <w:proofErr w:type="spellStart"/>
+      <w:r>
+        <w:rPr>
+          <w:b/>
+          <w:lang w:val="en-US"/>
+        </w:rPr>
+        <w:t>Hexcodes</w:t>
+      </w:r>
+      <w:proofErr w:type="spellEnd"/>
+      <w:r>
+        <w:rPr>
+          <w:lang w:val="en-US"/>
+        </w:rPr>
+        <w:t xml:space="preserve"> – 6 places in it</w:t>
+      </w:r>
+    </w:p>
+    <w:p>
+      <w:pPr>
+        <w:spacing w:after="0"/>
+        <w:rPr>
+          <w:lang w:val="en-US"/>
+        </w:rPr>
+      </w:pPr>
+      <w:r>
+        <w:rPr>
+          <w:lang w:val="en-US"/>
+        </w:rPr>
+        <w:t xml:space="preserve"># </w:t>
+      </w:r>
+      <w:proofErr w:type="gramStart"/>
+      <w:r>
+        <w:rPr>
+          <w:lang w:val="en-US"/>
+        </w:rPr>
+        <w:t>numbers</w:t>
+      </w:r>
       <w:proofErr w:type="gramEnd"/>
       <w:r>
         <w:rPr>
-          <w:b/>
-          <w:lang w:val="en-US"/>
-        </w:rPr>
-        <w:t xml:space="preserve">: defines a color, </w:t>
+          <w:lang w:val="en-US"/>
+        </w:rPr>
+        <w:t xml:space="preserve"> and letters</w:t>
+      </w:r>
+    </w:p>
+    <w:p>
+      <w:pPr>
+        <w:spacing w:after="0"/>
+        <w:rPr>
+          <w:lang w:val="en-US"/>
+        </w:rPr>
+      </w:pPr>
+      <w:r>
+        <w:rPr>
+          <w:lang w:val="en-US"/>
+        </w:rPr>
+        <w:t>(</w:t>
+      </w:r>
+      <w:proofErr w:type="gramStart"/>
+      <w:r>
+        <w:rPr>
+          <w:lang w:val="en-US"/>
+        </w:rPr>
+        <w:t>minimum</w:t>
+      </w:r>
+      <w:proofErr w:type="gramEnd"/>
+      <w:r>
+        <w:rPr>
+          <w:lang w:val="en-US"/>
+        </w:rPr>
+        <w:t xml:space="preserve"> </w:t>
+      </w:r>
+      <w:r>
+        <w:rPr>
+          <w:lang w:val="en-US"/>
+        </w:rPr>
+        <w:sym w:font="Wingdings" w:char="F0E0"/>
+      </w:r>
+      <w:r>
+        <w:rPr>
+          <w:lang w:val="en-US"/>
+        </w:rPr>
+        <w:t xml:space="preserve"> 1 - 9 </w:t>
+      </w:r>
+      <w:r>
+        <w:rPr>
+          <w:lang w:val="en-US"/>
+        </w:rPr>
+        <w:sym w:font="Wingdings" w:char="F0E0"/>
+      </w:r>
+      <w:r>
+        <w:rPr>
+          <w:lang w:val="en-US"/>
+        </w:rPr>
+        <w:t xml:space="preserve"> maximum)</w:t>
+      </w:r>
+    </w:p>
+    <w:p>
+      <w:pPr>
+        <w:spacing w:after="0"/>
+      </w:pPr>
+      <w:r>
+        <w:t>(</w:t>
       </w:r>
       <w:proofErr w:type="spellStart"/>
       <w:r>
-        <w:rPr>
-          <w:b/>
-          <w:lang w:val="en-US"/>
-        </w:rPr>
-        <w:t>rgb</w:t>
+        <w:t>minimum</w:t>
       </w:r>
       <w:proofErr w:type="spellEnd"/>
-    </w:p>
-    <w:p>
-      <w:pPr>
-        <w:spacing w:after="0"/>
-        <w:rPr>
-          <w:b/>
-          <w:lang w:val="en-US"/>
-        </w:rPr>
-      </w:pPr>
-    </w:p>
-    <w:p>
-      <w:pPr>
-        <w:spacing w:after="0"/>
-        <w:rPr>
-          <w:lang w:val="en-US"/>
-        </w:rPr>
-      </w:pPr>
-      <w:proofErr w:type="spellStart"/>
-      <w:r>
-        <w:rPr>
-          <w:b/>
-          <w:lang w:val="en-US"/>
-        </w:rPr>
-        <w:t>Hexcodes</w:t>
-      </w:r>
-      <w:proofErr w:type="spellEnd"/>
-      <w:r>
-        <w:rPr>
-          <w:lang w:val="en-US"/>
-        </w:rPr>
-        <w:t xml:space="preserve"> – 6 places in it</w:t>
-      </w:r>
-    </w:p>
-    <w:p>
-      <w:pPr>
-        <w:spacing w:after="0"/>
-        <w:rPr>
-          <w:lang w:val="en-US"/>
-        </w:rPr>
-      </w:pPr>
-      <w:r>
-        <w:rPr>
-          <w:lang w:val="en-US"/>
-        </w:rPr>
-        <w:t xml:space="preserve"># </w:t>
-      </w:r>
-      <w:proofErr w:type="gramStart"/>
-      <w:r>
-        <w:rPr>
-          <w:lang w:val="en-US"/>
-        </w:rPr>
-        <w:t>numbers</w:t>
-      </w:r>
-      <w:proofErr w:type="gramEnd"/>
-      <w:r>
-        <w:rPr>
-          <w:lang w:val="en-US"/>
-        </w:rPr>
-        <w:t xml:space="preserve"> and letters</w:t>
-      </w:r>
-    </w:p>
-    <w:p>
-      <w:pPr>
-        <w:spacing w:after="0"/>
-      </w:pPr>
-      <w:r>
-        <w:t>(</w:t>
-      </w:r>
-      <w:proofErr w:type="spellStart"/>
-      <w:r>
-        <w:t>minimum</w:t>
-      </w:r>
-      <w:proofErr w:type="spellEnd"/>
       <w:r>
         <w:t xml:space="preserve"> </w:t>
       </w:r>
@@ -180,16 +256,13 @@
         <w:sym w:font="Wingdings" w:char="F0E0"/>
       </w:r>
       <w:r>
-        <w:t xml:space="preserve"> 1 - 9 </w:t>
+        <w:t xml:space="preserve">A - F </w:t>
       </w:r>
       <w:r>
         <w:rPr>
           <w:lang w:val="en-US"/>
         </w:rPr>
         <w:sym w:font="Wingdings" w:char="F0E0"/>
-      </w:r>
-      <w:r>
-        <w:t xml:space="preserve"> </w:t>
       </w:r>
       <w:proofErr w:type="spellStart"/>
       <w:proofErr w:type="gramStart"/>
@@ -199,204 +272,149 @@
       <w:proofErr w:type="spellEnd"/>
       <w:proofErr w:type="gramEnd"/>
       <w:r>
-        <w:t>)</w:t>
-      </w:r>
-    </w:p>
-    <w:p>
-      <w:pPr>
-        <w:spacing w:after="0"/>
-        <w:rPr>
-          <w:lang w:val="en-US"/>
-        </w:rPr>
-      </w:pPr>
-      <w:r>
-        <w:t>(</w:t>
-      </w:r>
-      <w:proofErr w:type="spellStart"/>
-      <w:r>
-        <w:t>minimum</w:t>
-      </w:r>
-      <w:proofErr w:type="spellEnd"/>
-      <w:r>
-        <w:t xml:space="preserve"> </w:t>
-      </w:r>
-      <w:r>
-        <w:rPr>
-          <w:lang w:val="en-US"/>
-        </w:rPr>
-        <w:sym w:font="Wingdings" w:char="F0E0"/>
-      </w:r>
-      <w:r>
-        <w:t xml:space="preserve">A - F </w:t>
-      </w:r>
-      <w:r>
-        <w:rPr>
-          <w:lang w:val="en-US"/>
-        </w:rPr>
-        <w:sym w:font="Wingdings" w:char="F0E0"/>
+        <w:t xml:space="preserve">) </w:t>
+      </w:r>
+    </w:p>
+    <w:p>
+      <w:pPr>
+        <w:spacing w:after="0"/>
+        <w:rPr>
+          <w:b/>
+        </w:rPr>
+      </w:pPr>
+    </w:p>
+    <w:p>
+      <w:pPr>
+        <w:spacing w:after="0"/>
+      </w:pPr>
+      <w:r>
+        <w:t>Ex. #001122</w:t>
+      </w:r>
+    </w:p>
+    <w:p>
+      <w:pPr>
+        <w:spacing w:after="0"/>
+        <w:rPr>
+          <w:lang w:val="en-US"/>
+        </w:rPr>
+      </w:pPr>
+      <w:r>
+        <w:rPr>
+          <w:lang w:val="en-US"/>
+        </w:rPr>
+        <w:t xml:space="preserve">First two – color red </w:t>
+      </w:r>
+      <w:r>
+        <w:rPr>
+          <w:lang w:val="en-US"/>
+        </w:rPr>
+        <w:t>ex. 00</w:t>
+      </w:r>
+    </w:p>
+    <w:p>
+      <w:pPr>
+        <w:spacing w:after="0"/>
+        <w:rPr>
+          <w:lang w:val="en-US"/>
+        </w:rPr>
+      </w:pPr>
+      <w:r>
+        <w:rPr>
+          <w:lang w:val="en-US"/>
+        </w:rPr>
+        <w:t>Second two – color green</w:t>
+      </w:r>
+      <w:r>
+        <w:rPr>
+          <w:lang w:val="en-US"/>
+        </w:rPr>
+        <w:t xml:space="preserve"> ex. 11</w:t>
+      </w:r>
+    </w:p>
+    <w:p>
+      <w:pPr>
+        <w:spacing w:after="0"/>
+        <w:rPr>
+          <w:lang w:val="en-US"/>
+        </w:rPr>
+      </w:pPr>
+      <w:r>
+        <w:rPr>
+          <w:lang w:val="en-US"/>
+        </w:rPr>
+        <w:t>Last to – color blue</w:t>
+      </w:r>
+      <w:r>
+        <w:rPr>
+          <w:lang w:val="en-US"/>
+        </w:rPr>
+        <w:t xml:space="preserve"> ex. 22 </w:t>
+      </w:r>
+    </w:p>
+    <w:p>
+      <w:pPr>
+        <w:spacing w:after="0"/>
+        <w:rPr>
+          <w:lang w:val="en-US"/>
+        </w:rPr>
+      </w:pPr>
+      <w:r>
+        <w:rPr>
+          <w:lang w:val="en-US"/>
+        </w:rPr>
+        <w:t>Represents RGB – red, green, blue</w:t>
+      </w:r>
+    </w:p>
+    <w:p>
+      <w:pPr>
+        <w:spacing w:after="0"/>
+        <w:rPr>
+          <w:b/>
+          <w:lang w:val="en-US"/>
+        </w:rPr>
+      </w:pPr>
+    </w:p>
+    <w:p>
+      <w:pPr>
+        <w:spacing w:after="0"/>
+        <w:rPr>
+          <w:b/>
+          <w:lang w:val="en-US"/>
+        </w:rPr>
+      </w:pPr>
+      <w:r>
+        <w:rPr>
+          <w:b/>
+          <w:lang w:val="en-US"/>
+        </w:rPr>
+        <w:t xml:space="preserve">RGB </w:t>
+      </w:r>
+    </w:p>
+    <w:p>
+      <w:pPr>
+        <w:spacing w:after="0"/>
+        <w:rPr>
+          <w:lang w:val="en-US"/>
+        </w:rPr>
+      </w:pPr>
+      <w:r>
+        <w:rPr>
+          <w:lang w:val="en-US"/>
+        </w:rPr>
+        <w:t xml:space="preserve">First value </w:t>
       </w:r>
       <w:proofErr w:type="gramStart"/>
       <w:r>
         <w:rPr>
           <w:lang w:val="en-US"/>
         </w:rPr>
-        <w:t>maximum</w:t>
+        <w:t>it’s</w:t>
       </w:r>
       <w:proofErr w:type="gramEnd"/>
       <w:r>
         <w:rPr>
           <w:lang w:val="en-US"/>
         </w:rPr>
-        <w:t xml:space="preserve">) </w:t>
-      </w:r>
-    </w:p>
-    <w:p>
-      <w:pPr>
-        <w:spacing w:after="0"/>
-        <w:rPr>
-          <w:b/>
-          <w:lang w:val="en-US"/>
-        </w:rPr>
-      </w:pPr>
-    </w:p>
-    <w:p>
-      <w:pPr>
-        <w:spacing w:after="0"/>
-        <w:rPr>
-          <w:lang w:val="en-US"/>
-        </w:rPr>
-      </w:pPr>
-      <w:r>
-        <w:rPr>
-          <w:lang w:val="en-US"/>
-        </w:rPr>
-        <w:t>Ex. #001122</w:t>
-      </w:r>
-    </w:p>
-    <w:p>
-      <w:pPr>
-        <w:spacing w:after="0"/>
-        <w:rPr>
-          <w:lang w:val="en-US"/>
-        </w:rPr>
-      </w:pPr>
-      <w:r>
-        <w:rPr>
-          <w:lang w:val="en-US"/>
-        </w:rPr>
-        <w:t xml:space="preserve">First two – color red </w:t>
-      </w:r>
-      <w:r>
-        <w:rPr>
-          <w:lang w:val="en-US"/>
-        </w:rPr>
-        <w:t>ex. 00</w:t>
-      </w:r>
-    </w:p>
-    <w:p>
-      <w:pPr>
-        <w:spacing w:after="0"/>
-        <w:rPr>
-          <w:lang w:val="en-US"/>
-        </w:rPr>
-      </w:pPr>
-      <w:r>
-        <w:rPr>
-          <w:lang w:val="en-US"/>
-        </w:rPr>
-        <w:t>Second two – color green</w:t>
-      </w:r>
-      <w:r>
-        <w:rPr>
-          <w:lang w:val="en-US"/>
-        </w:rPr>
-        <w:t xml:space="preserve"> ex. 11</w:t>
-      </w:r>
-    </w:p>
-    <w:p>
-      <w:pPr>
-        <w:spacing w:after="0"/>
-        <w:rPr>
-          <w:lang w:val="en-US"/>
-        </w:rPr>
-      </w:pPr>
-      <w:r>
-        <w:rPr>
-          <w:lang w:val="en-US"/>
-        </w:rPr>
-        <w:t>Last to – color blue</w:t>
-      </w:r>
-      <w:r>
-        <w:rPr>
-          <w:lang w:val="en-US"/>
-        </w:rPr>
-        <w:t xml:space="preserve"> ex. 22 </w:t>
-      </w:r>
-    </w:p>
-    <w:p>
-      <w:pPr>
-        <w:spacing w:after="0"/>
-        <w:rPr>
-          <w:lang w:val="en-US"/>
-        </w:rPr>
-      </w:pPr>
-      <w:r>
-        <w:rPr>
-          <w:lang w:val="en-US"/>
-        </w:rPr>
-        <w:t>Represents RGB – red, green, blue</w:t>
-      </w:r>
-    </w:p>
-    <w:p>
-      <w:pPr>
-        <w:spacing w:after="0"/>
-        <w:rPr>
-          <w:b/>
-          <w:lang w:val="en-US"/>
-        </w:rPr>
-      </w:pPr>
-    </w:p>
-    <w:p>
-      <w:pPr>
-        <w:spacing w:after="0"/>
-        <w:rPr>
-          <w:b/>
-          <w:lang w:val="en-US"/>
-        </w:rPr>
-      </w:pPr>
-      <w:r>
-        <w:rPr>
-          <w:b/>
-          <w:lang w:val="en-US"/>
-        </w:rPr>
-        <w:t xml:space="preserve">RGB </w:t>
-      </w:r>
-    </w:p>
-    <w:p>
-      <w:pPr>
-        <w:spacing w:after="0"/>
-        <w:rPr>
-          <w:lang w:val="en-US"/>
-        </w:rPr>
-      </w:pPr>
-      <w:r>
-        <w:rPr>
-          <w:lang w:val="en-US"/>
-        </w:rPr>
-        <w:t xml:space="preserve">First value </w:t>
-      </w:r>
-      <w:proofErr w:type="gramStart"/>
-      <w:r>
-        <w:rPr>
-          <w:lang w:val="en-US"/>
-        </w:rPr>
-        <w:t>it’s</w:t>
-      </w:r>
-      <w:proofErr w:type="gramEnd"/>
-      <w:r>
-        <w:rPr>
-          <w:lang w:val="en-US"/>
-        </w:rPr>
         <w:t xml:space="preserve"> red, second it’s green and the last it’s blue</w:t>
       </w:r>
     </w:p>
@@ -413,14 +431,12 @@
         </w:rPr>
         <w:t xml:space="preserve">Values </w:t>
       </w:r>
-      <w:proofErr w:type="spellStart"/>
-      <w:r>
-        <w:rPr>
-          <w:lang w:val="en-US"/>
-        </w:rPr>
-        <w:t>separeted</w:t>
-      </w:r>
-      <w:proofErr w:type="spellEnd"/>
+      <w:r>
+        <w:rPr>
+          <w:lang w:val="en-US"/>
+        </w:rPr>
+        <w:t>separated</w:t>
+      </w:r>
       <w:r>
         <w:rPr>
           <w:lang w:val="en-US"/>
@@ -573,64 +589,180 @@
         </w:rPr>
         <w:t xml:space="preserve"> value </w:t>
       </w:r>
+    </w:p>
+    <w:p>
+      <w:pPr>
+        <w:spacing w:after="0"/>
+        <w:rPr>
+          <w:lang w:val="en-US"/>
+        </w:rPr>
+      </w:pPr>
+      <w:r>
+        <w:rPr>
+          <w:lang w:val="en-US"/>
+        </w:rPr>
+        <w:t xml:space="preserve">0 </w:t>
+      </w:r>
+      <w:r>
+        <w:rPr>
+          <w:lang w:val="en-US"/>
+        </w:rPr>
+        <w:t>– lowest value</w:t>
+      </w:r>
+    </w:p>
+    <w:p>
+      <w:pPr>
+        <w:spacing w:after="0"/>
+        <w:rPr>
+          <w:b/>
+          <w:lang w:val="en-US"/>
+        </w:rPr>
+      </w:pPr>
+    </w:p>
+    <w:p>
+      <w:pPr>
+        <w:spacing w:after="0"/>
+        <w:rPr>
+          <w:b/>
+          <w:sz w:val="28"/>
+          <w:szCs w:val="28"/>
+          <w:lang w:val="en-US"/>
+        </w:rPr>
+      </w:pPr>
+      <w:r>
+        <w:rPr>
+          <w:b/>
+          <w:sz w:val="28"/>
+          <w:szCs w:val="28"/>
+          <w:lang w:val="en-US"/>
+        </w:rPr>
+        <w:t>Text and Link Colors</w:t>
+      </w:r>
+    </w:p>
+    <w:p>
+      <w:pPr>
+        <w:spacing w:after="0"/>
+        <w:rPr>
+          <w:b/>
+          <w:sz w:val="28"/>
+          <w:szCs w:val="28"/>
+          <w:lang w:val="en-US"/>
+        </w:rPr>
+      </w:pPr>
+    </w:p>
+    <w:p>
+      <w:pPr>
+        <w:spacing w:after="0"/>
+        <w:rPr>
+          <w:b/>
+          <w:lang w:val="en-US"/>
+        </w:rPr>
+      </w:pPr>
+      <w:r>
+        <w:rPr>
+          <w:lang w:val="en-US"/>
+        </w:rPr>
+        <w:t>Property</w:t>
+      </w:r>
+      <w:r>
+        <w:rPr>
+          <w:lang w:val="en-US"/>
+        </w:rPr>
+        <w:t xml:space="preserve"> for text color</w:t>
+      </w:r>
+      <w:r>
+        <w:rPr>
+          <w:lang w:val="en-US"/>
+        </w:rPr>
+        <w:t xml:space="preserve"> -</w:t>
+      </w:r>
+      <w:r>
+        <w:rPr>
+          <w:b/>
+          <w:lang w:val="en-US"/>
+        </w:rPr>
+        <w:t xml:space="preserve"> color:</w:t>
+      </w:r>
+    </w:p>
+    <w:p>
+      <w:pPr>
+        <w:spacing w:after="0"/>
+        <w:rPr>
+          <w:b/>
+          <w:lang w:val="en-US"/>
+        </w:rPr>
+      </w:pPr>
+    </w:p>
+    <w:p>
+      <w:pPr>
+        <w:spacing w:after="0"/>
+        <w:rPr>
+          <w:lang w:val="en-US"/>
+        </w:rPr>
+      </w:pPr>
+      <w:r>
+        <w:rPr>
+          <w:lang w:val="en-US"/>
+        </w:rPr>
+        <w:t xml:space="preserve">When we are creating a color to our site we need to think about </w:t>
+      </w:r>
+      <w:r>
+        <w:rPr>
+          <w:b/>
+          <w:lang w:val="en-US"/>
+        </w:rPr>
+        <w:t>accessibility</w:t>
+      </w:r>
+      <w:r>
+        <w:rPr>
+          <w:lang w:val="en-US"/>
+        </w:rPr>
+        <w:t xml:space="preserve"> to people that have reading difficulty </w:t>
+      </w:r>
+      <w:r>
+        <w:rPr>
+          <w:lang w:val="en-US"/>
+        </w:rPr>
+        <w:sym w:font="Wingdings" w:char="F0E0"/>
+      </w:r>
+      <w:r>
+        <w:rPr>
+          <w:lang w:val="en-US"/>
+        </w:rPr>
+        <w:t xml:space="preserve"> make sure we have good color contrast</w:t>
+      </w:r>
+      <w:r>
+        <w:rPr>
+          <w:lang w:val="en-US"/>
+        </w:rPr>
+        <w:t xml:space="preserve">. </w:t>
+      </w:r>
+      <w:r>
+        <w:rPr>
+          <w:lang w:val="en-US"/>
+        </w:rPr>
+        <w:t>In the inspect tools</w:t>
+      </w:r>
+      <w:r>
+        <w:rPr>
+          <w:lang w:val="en-US"/>
+        </w:rPr>
+        <w:t xml:space="preserve"> in chrome</w:t>
+      </w:r>
+      <w:r>
+        <w:rPr>
+          <w:lang w:val="en-US"/>
+        </w:rPr>
+        <w:t xml:space="preserve"> we can go to the audits tab and know what are we doing wrong</w:t>
+      </w:r>
+      <w:r>
+        <w:rPr>
+          <w:lang w:val="en-US"/>
+        </w:rPr>
+        <w:t>.</w:t>
+      </w:r>
       <w:bookmarkStart w:id="0" w:name="_GoBack"/>
       <w:bookmarkEnd w:id="0"/>
-    </w:p>
-    <w:p>
-      <w:pPr>
-        <w:spacing w:after="0"/>
-        <w:rPr>
-          <w:lang w:val="en-US"/>
-        </w:rPr>
-      </w:pPr>
-      <w:r>
-        <w:rPr>
-          <w:lang w:val="en-US"/>
-        </w:rPr>
-        <w:t xml:space="preserve">0 </w:t>
-      </w:r>
-      <w:r>
-        <w:rPr>
-          <w:lang w:val="en-US"/>
-        </w:rPr>
-        <w:t>– lowest value</w:t>
-      </w:r>
-    </w:p>
-    <w:p>
-      <w:pPr>
-        <w:spacing w:after="0"/>
-        <w:rPr>
-          <w:b/>
-          <w:lang w:val="en-US"/>
-        </w:rPr>
-      </w:pPr>
-    </w:p>
-    <w:p>
-      <w:pPr>
-        <w:spacing w:after="0"/>
-        <w:rPr>
-          <w:b/>
-          <w:lang w:val="en-US"/>
-        </w:rPr>
-      </w:pPr>
-    </w:p>
-    <w:p>
-      <w:pPr>
-        <w:spacing w:after="0"/>
-        <w:rPr>
-          <w:b/>
-          <w:lang w:val="en-US"/>
-        </w:rPr>
-      </w:pPr>
-    </w:p>
-    <w:p>
-      <w:pPr>
-        <w:spacing w:after="0"/>
-        <w:rPr>
-          <w:b/>
-          <w:lang w:val="en-US"/>
-        </w:rPr>
-      </w:pPr>
     </w:p>
     <w:p>
       <w:pPr>

</xml_diff>

<commit_message>
2.5 Shadow Effects To wrap up your site’s design, in this lesson you’ll learn how to add some CSS3 shadow effects. You’ll add subtle shadow effects to your heading text, and also to the main content area of the layout. box-shadow text-shadow
</commit_message>
<xml_diff>
--- a/docs/learn_css_colors_and_backgrounds_notes.docx
+++ b/docs/learn_css_colors_and_backgrounds_notes.docx
@@ -1267,68 +1267,132 @@
           <w:lang w:val="en-US"/>
         </w:rPr>
       </w:pPr>
+    </w:p>
+    <w:p>
+      <w:pPr>
+        <w:spacing w:after="0"/>
+        <w:rPr>
+          <w:b/>
+          <w:sz w:val="28"/>
+          <w:szCs w:val="28"/>
+          <w:lang w:val="en-US"/>
+        </w:rPr>
+      </w:pPr>
+      <w:r>
+        <w:rPr>
+          <w:b/>
+          <w:sz w:val="28"/>
+          <w:szCs w:val="28"/>
+          <w:lang w:val="en-US"/>
+        </w:rPr>
+        <w:t>Shadow Effects</w:t>
+      </w:r>
+    </w:p>
+    <w:p>
+      <w:pPr>
+        <w:spacing w:after="0"/>
+        <w:rPr>
+          <w:lang w:val="en-US"/>
+        </w:rPr>
+      </w:pPr>
+    </w:p>
+    <w:p>
+      <w:pPr>
+        <w:spacing w:after="0"/>
+        <w:rPr>
+          <w:lang w:val="en-US"/>
+        </w:rPr>
+      </w:pPr>
+      <w:r>
+        <w:rPr>
+          <w:lang w:val="en-US"/>
+        </w:rPr>
+        <w:t>Dropdown shadows</w:t>
+      </w:r>
+    </w:p>
+    <w:p>
+      <w:pPr>
+        <w:spacing w:after="0"/>
+        <w:rPr>
+          <w:b/>
+          <w:lang w:val="en-US"/>
+        </w:rPr>
+      </w:pPr>
+      <w:proofErr w:type="gramStart"/>
+      <w:r>
+        <w:rPr>
+          <w:b/>
+          <w:lang w:val="en-US"/>
+        </w:rPr>
+        <w:t>box-shadow</w:t>
+      </w:r>
+      <w:proofErr w:type="gramEnd"/>
+      <w:r>
+        <w:rPr>
+          <w:b/>
+          <w:lang w:val="en-US"/>
+        </w:rPr>
+        <w:t>: x-offset y-offset blur spread color</w:t>
+      </w:r>
+    </w:p>
+    <w:p>
+      <w:pPr>
+        <w:spacing w:after="0"/>
+        <w:rPr>
+          <w:b/>
+          <w:lang w:val="en-US"/>
+        </w:rPr>
+      </w:pPr>
+      <w:proofErr w:type="gramStart"/>
+      <w:r>
+        <w:rPr>
+          <w:b/>
+          <w:lang w:val="en-US"/>
+        </w:rPr>
+        <w:t>text-shadow</w:t>
+      </w:r>
+      <w:proofErr w:type="gramEnd"/>
+      <w:r>
+        <w:rPr>
+          <w:b/>
+          <w:lang w:val="en-US"/>
+        </w:rPr>
+        <w:t>:</w:t>
+      </w:r>
+      <w:r>
+        <w:rPr>
+          <w:b/>
+          <w:lang w:val="en-US"/>
+        </w:rPr>
+        <w:t xml:space="preserve"> </w:t>
+      </w:r>
+      <w:r>
+        <w:rPr>
+          <w:b/>
+          <w:lang w:val="en-US"/>
+        </w:rPr>
+        <w:t>x-offset y-offset blur spread color</w:t>
+      </w:r>
+    </w:p>
+    <w:p>
+      <w:pPr>
+        <w:spacing w:after="0"/>
+        <w:rPr>
+          <w:b/>
+          <w:lang w:val="en-US"/>
+        </w:rPr>
+      </w:pPr>
+    </w:p>
+    <w:p>
+      <w:pPr>
+        <w:spacing w:after="0"/>
+        <w:rPr>
+          <w:b/>
+          <w:lang w:val="en-US"/>
+        </w:rPr>
+      </w:pPr>
       <w:bookmarkStart w:id="0" w:name="_GoBack"/>
       <w:bookmarkEnd w:id="0"/>
-    </w:p>
-    <w:p>
-      <w:pPr>
-        <w:spacing w:after="0"/>
-        <w:rPr>
-          <w:lang w:val="en-US"/>
-        </w:rPr>
-      </w:pPr>
-    </w:p>
-    <w:p>
-      <w:pPr>
-        <w:spacing w:after="0"/>
-        <w:rPr>
-          <w:lang w:val="en-US"/>
-        </w:rPr>
-      </w:pPr>
-    </w:p>
-    <w:p>
-      <w:pPr>
-        <w:spacing w:after="0"/>
-        <w:rPr>
-          <w:lang w:val="en-US"/>
-        </w:rPr>
-      </w:pPr>
-    </w:p>
-    <w:p>
-      <w:pPr>
-        <w:spacing w:after="0"/>
-        <w:rPr>
-          <w:b/>
-          <w:lang w:val="en-US"/>
-        </w:rPr>
-      </w:pPr>
-    </w:p>
-    <w:p>
-      <w:pPr>
-        <w:spacing w:after="0"/>
-        <w:rPr>
-          <w:b/>
-          <w:lang w:val="en-US"/>
-        </w:rPr>
-      </w:pPr>
-    </w:p>
-    <w:p>
-      <w:pPr>
-        <w:spacing w:after="0"/>
-        <w:rPr>
-          <w:b/>
-          <w:lang w:val="en-US"/>
-        </w:rPr>
-      </w:pPr>
-    </w:p>
-    <w:p>
-      <w:pPr>
-        <w:spacing w:after="0"/>
-        <w:rPr>
-          <w:b/>
-          <w:lang w:val="en-US"/>
-        </w:rPr>
-      </w:pPr>
     </w:p>
     <w:sectPr>
       <w:pgSz w:w="11906" w:h="16838"/>
@@ -1621,6 +1685,27 @@
     <w:name w:val="Normal"/>
     <w:qFormat/>
   </w:style>
+  <w:style w:type="paragraph" w:styleId="Cabealho1">
+    <w:name w:val="heading 1"/>
+    <w:basedOn w:val="Normal"/>
+    <w:link w:val="Cabealho1Carcter"/>
+    <w:uiPriority w:val="9"/>
+    <w:qFormat/>
+    <w:rsid w:val="00F175BA"/>
+    <w:pPr>
+      <w:spacing w:before="100" w:beforeAutospacing="1" w:after="100" w:afterAutospacing="1" w:line="240" w:lineRule="auto"/>
+      <w:outlineLvl w:val="0"/>
+    </w:pPr>
+    <w:rPr>
+      <w:rFonts w:ascii="Times New Roman" w:eastAsia="Times New Roman" w:hAnsi="Times New Roman" w:cs="Times New Roman"/>
+      <w:b/>
+      <w:bCs/>
+      <w:kern w:val="36"/>
+      <w:sz w:val="48"/>
+      <w:szCs w:val="48"/>
+      <w:lang w:eastAsia="pt-PT"/>
+    </w:rPr>
+  </w:style>
   <w:style w:type="character" w:default="1" w:styleId="Tipodeletrapredefinidodopargrafo">
     <w:name w:val="Default Paragraph Font"/>
     <w:uiPriority w:val="1"/>
@@ -1658,6 +1743,39 @@
       <w:ind w:left="720"/>
       <w:contextualSpacing/>
     </w:pPr>
+  </w:style>
+  <w:style w:type="character" w:customStyle="1" w:styleId="Cabealho1Carcter">
+    <w:name w:val="Cabeçalho 1 Carácter"/>
+    <w:basedOn w:val="Tipodeletrapredefinidodopargrafo"/>
+    <w:link w:val="Cabealho1"/>
+    <w:uiPriority w:val="9"/>
+    <w:rsid w:val="00F175BA"/>
+    <w:rPr>
+      <w:rFonts w:ascii="Times New Roman" w:eastAsia="Times New Roman" w:hAnsi="Times New Roman" w:cs="Times New Roman"/>
+      <w:b/>
+      <w:bCs/>
+      <w:kern w:val="36"/>
+      <w:sz w:val="48"/>
+      <w:szCs w:val="48"/>
+      <w:lang w:eastAsia="pt-PT"/>
+    </w:rPr>
+  </w:style>
+  <w:style w:type="paragraph" w:styleId="NormalWeb">
+    <w:name w:val="Normal (Web)"/>
+    <w:basedOn w:val="Normal"/>
+    <w:uiPriority w:val="99"/>
+    <w:semiHidden/>
+    <w:unhideWhenUsed/>
+    <w:rsid w:val="00F175BA"/>
+    <w:pPr>
+      <w:spacing w:before="100" w:beforeAutospacing="1" w:after="100" w:afterAutospacing="1" w:line="240" w:lineRule="auto"/>
+    </w:pPr>
+    <w:rPr>
+      <w:rFonts w:ascii="Times New Roman" w:eastAsia="Times New Roman" w:hAnsi="Times New Roman" w:cs="Times New Roman"/>
+      <w:sz w:val="24"/>
+      <w:szCs w:val="24"/>
+      <w:lang w:eastAsia="pt-PT"/>
+    </w:rPr>
   </w:style>
 </w:styles>
 </file>
@@ -1822,6 +1940,27 @@
     <w:name w:val="Normal"/>
     <w:qFormat/>
   </w:style>
+  <w:style w:type="paragraph" w:styleId="Cabealho1">
+    <w:name w:val="heading 1"/>
+    <w:basedOn w:val="Normal"/>
+    <w:link w:val="Cabealho1Carcter"/>
+    <w:uiPriority w:val="9"/>
+    <w:qFormat/>
+    <w:rsid w:val="00F175BA"/>
+    <w:pPr>
+      <w:spacing w:before="100" w:beforeAutospacing="1" w:after="100" w:afterAutospacing="1" w:line="240" w:lineRule="auto"/>
+      <w:outlineLvl w:val="0"/>
+    </w:pPr>
+    <w:rPr>
+      <w:rFonts w:ascii="Times New Roman" w:eastAsia="Times New Roman" w:hAnsi="Times New Roman" w:cs="Times New Roman"/>
+      <w:b/>
+      <w:bCs/>
+      <w:kern w:val="36"/>
+      <w:sz w:val="48"/>
+      <w:szCs w:val="48"/>
+      <w:lang w:eastAsia="pt-PT"/>
+    </w:rPr>
+  </w:style>
   <w:style w:type="character" w:default="1" w:styleId="Tipodeletrapredefinidodopargrafo">
     <w:name w:val="Default Paragraph Font"/>
     <w:uiPriority w:val="1"/>
@@ -1859,6 +1998,39 @@
       <w:ind w:left="720"/>
       <w:contextualSpacing/>
     </w:pPr>
+  </w:style>
+  <w:style w:type="character" w:customStyle="1" w:styleId="Cabealho1Carcter">
+    <w:name w:val="Cabeçalho 1 Carácter"/>
+    <w:basedOn w:val="Tipodeletrapredefinidodopargrafo"/>
+    <w:link w:val="Cabealho1"/>
+    <w:uiPriority w:val="9"/>
+    <w:rsid w:val="00F175BA"/>
+    <w:rPr>
+      <w:rFonts w:ascii="Times New Roman" w:eastAsia="Times New Roman" w:hAnsi="Times New Roman" w:cs="Times New Roman"/>
+      <w:b/>
+      <w:bCs/>
+      <w:kern w:val="36"/>
+      <w:sz w:val="48"/>
+      <w:szCs w:val="48"/>
+      <w:lang w:eastAsia="pt-PT"/>
+    </w:rPr>
+  </w:style>
+  <w:style w:type="paragraph" w:styleId="NormalWeb">
+    <w:name w:val="Normal (Web)"/>
+    <w:basedOn w:val="Normal"/>
+    <w:uiPriority w:val="99"/>
+    <w:semiHidden/>
+    <w:unhideWhenUsed/>
+    <w:rsid w:val="00F175BA"/>
+    <w:pPr>
+      <w:spacing w:before="100" w:beforeAutospacing="1" w:after="100" w:afterAutospacing="1" w:line="240" w:lineRule="auto"/>
+    </w:pPr>
+    <w:rPr>
+      <w:rFonts w:ascii="Times New Roman" w:eastAsia="Times New Roman" w:hAnsi="Times New Roman" w:cs="Times New Roman"/>
+      <w:sz w:val="24"/>
+      <w:szCs w:val="24"/>
+      <w:lang w:eastAsia="pt-PT"/>
+    </w:rPr>
   </w:style>
 </w:styles>
 </file>

</xml_diff>